<commit_message>
Desenhar menor caminho no mapa
</commit_message>
<xml_diff>
--- a/Projeto3_Marte/18189_18194_RelatorioProjeto3ED.docx
+++ b/Projeto3_Marte/18189_18194_RelatorioProjeto3ED.docx
@@ -214,6 +214,7 @@
     </w:p>
     <w:p>
       <w:pPr>
+        <w:jc w:val="both"/>
         <w:rPr>
           <w:sz w:val="32"/>
           <w:szCs w:val="28"/>
@@ -265,11 +266,19 @@
           <w:sz w:val="32"/>
           <w:szCs w:val="28"/>
         </w:rPr>
-        <w:t xml:space="preserve"> Percebemos que uma das coordenadas do arquivo texto não correspondia à coordenada presente no mapa. </w:t>
-      </w:r>
-    </w:p>
-    <w:p>
-      <w:pPr>
+        <w:t xml:space="preserve"> Percebemos que uma das coordenadas do arquivo texto não correspondia</w:t>
+      </w:r>
+      <w:r>
+        <w:rPr>
+          <w:sz w:val="32"/>
+          <w:szCs w:val="28"/>
+        </w:rPr>
+        <w:t xml:space="preserve"> à coordenada presente no mapa.</w:t>
+      </w:r>
+    </w:p>
+    <w:p>
+      <w:pPr>
+        <w:jc w:val="center"/>
         <w:rPr>
           <w:sz w:val="32"/>
           <w:szCs w:val="28"/>
@@ -303,7 +312,7 @@
                   <pic:spPr bwMode="auto">
                     <a:xfrm>
                       <a:off x="0" y="0"/>
-                      <a:ext cx="4419080" cy="2638115"/>
+                      <a:ext cx="4419600" cy="2638425"/>
                     </a:xfrm>
                     <a:prstGeom prst="rect">
                       <a:avLst/>
@@ -323,16 +332,10 @@
           </wp:inline>
         </w:drawing>
       </w:r>
-      <w:r>
-        <w:rPr>
-          <w:sz w:val="32"/>
-          <w:szCs w:val="28"/>
-        </w:rPr>
-        <w:t xml:space="preserve"> </w:t>
-      </w:r>
-    </w:p>
-    <w:p>
-      <w:pPr>
+    </w:p>
+    <w:p>
+      <w:pPr>
+        <w:jc w:val="both"/>
         <w:rPr>
           <w:sz w:val="32"/>
           <w:szCs w:val="28"/>
@@ -349,6 +352,22 @@
     </w:p>
     <w:p>
       <w:pPr>
+        <w:jc w:val="both"/>
+        <w:rPr>
+          <w:sz w:val="32"/>
+          <w:szCs w:val="28"/>
+        </w:rPr>
+      </w:pPr>
+      <w:r>
+        <w:rPr>
+          <w:sz w:val="32"/>
+          <w:szCs w:val="28"/>
+        </w:rPr>
+        <w:t>30/05 – Desenvolvido o método para descobrir todos os caminhos possíveis entre duas cidades.</w:t>
+      </w:r>
+    </w:p>
+    <w:p>
+      <w:pPr>
         <w:rPr>
           <w:sz w:val="32"/>
           <w:szCs w:val="28"/>
@@ -362,13 +381,13 @@
           <w:lang w:eastAsia="pt-BR"/>
         </w:rPr>
         <w:drawing>
-          <wp:anchor distT="0" distB="0" distL="114300" distR="114300" simplePos="0" relativeHeight="251658240" behindDoc="0" locked="0" layoutInCell="1" allowOverlap="1" wp14:anchorId="1E9D4FBD" wp14:editId="1408D8FC">
+          <wp:anchor distT="0" distB="0" distL="114300" distR="114300" simplePos="0" relativeHeight="251658240" behindDoc="0" locked="0" layoutInCell="1" allowOverlap="1" wp14:anchorId="50E3F2E6" wp14:editId="53EA4309">
             <wp:simplePos x="0" y="0"/>
             <wp:positionH relativeFrom="margin">
-              <wp:posOffset>-899160</wp:posOffset>
+              <wp:posOffset>-842010</wp:posOffset>
             </wp:positionH>
             <wp:positionV relativeFrom="margin">
-              <wp:posOffset>1523365</wp:posOffset>
+              <wp:posOffset>1856740</wp:posOffset>
             </wp:positionV>
             <wp:extent cx="7166610" cy="2427605"/>
             <wp:effectExtent l="0" t="0" r="0" b="0"/>
@@ -417,24 +436,28 @@
           </wp:anchor>
         </w:drawing>
       </w:r>
-      <w:r>
-        <w:rPr>
-          <w:sz w:val="32"/>
-          <w:szCs w:val="28"/>
-        </w:rPr>
-        <w:t>30/05 – Desenvolvido o método para descobrir todos os caminhos possíveis entre duas cidades.</w:t>
-      </w:r>
-    </w:p>
-    <w:p>
-      <w:pPr>
-        <w:rPr>
-          <w:sz w:val="32"/>
-          <w:szCs w:val="28"/>
-        </w:rPr>
-      </w:pPr>
-    </w:p>
-    <w:p>
-      <w:pPr>
+    </w:p>
+    <w:p>
+      <w:pPr>
+        <w:jc w:val="both"/>
+        <w:rPr>
+          <w:sz w:val="32"/>
+          <w:szCs w:val="28"/>
+        </w:rPr>
+      </w:pPr>
+    </w:p>
+    <w:p>
+      <w:pPr>
+        <w:jc w:val="both"/>
+        <w:rPr>
+          <w:sz w:val="32"/>
+          <w:szCs w:val="28"/>
+        </w:rPr>
+      </w:pPr>
+    </w:p>
+    <w:p>
+      <w:pPr>
+        <w:jc w:val="both"/>
         <w:rPr>
           <w:sz w:val="32"/>
           <w:szCs w:val="28"/>
@@ -450,6 +473,7 @@
     </w:p>
     <w:p>
       <w:pPr>
+        <w:jc w:val="both"/>
         <w:rPr>
           <w:sz w:val="32"/>
           <w:szCs w:val="28"/>
@@ -479,6 +503,7 @@
     </w:p>
     <w:p>
       <w:pPr>
+        <w:jc w:val="both"/>
         <w:rPr>
           <w:sz w:val="32"/>
           <w:szCs w:val="28"/>
@@ -491,6 +516,65 @@
         </w:rPr>
         <w:t>05/06 – Método para traçar os menores caminhos</w:t>
       </w:r>
+      <w:r>
+        <w:rPr>
+          <w:sz w:val="32"/>
+          <w:szCs w:val="28"/>
+        </w:rPr>
+        <w:t>.</w:t>
+      </w:r>
+    </w:p>
+    <w:p>
+      <w:pPr>
+        <w:jc w:val="both"/>
+        <w:rPr>
+          <w:sz w:val="32"/>
+          <w:szCs w:val="28"/>
+        </w:rPr>
+      </w:pPr>
+      <w:r>
+        <w:rPr>
+          <w:sz w:val="32"/>
+          <w:szCs w:val="28"/>
+        </w:rPr>
+        <w:t>06/06 – Concluído o algoritmo para descobrir todos os caminhos e o menor caminho, além de terminar de desenhá-lo no mapa.</w:t>
+      </w:r>
+    </w:p>
+    <w:p>
+      <w:pPr>
+        <w:jc w:val="both"/>
+        <w:rPr>
+          <w:sz w:val="32"/>
+          <w:szCs w:val="28"/>
+        </w:rPr>
+      </w:pPr>
+    </w:p>
+    <w:p>
+      <w:pPr>
+        <w:jc w:val="both"/>
+        <w:rPr>
+          <w:sz w:val="32"/>
+          <w:szCs w:val="28"/>
+        </w:rPr>
+      </w:pPr>
+    </w:p>
+    <w:p>
+      <w:pPr>
+        <w:jc w:val="both"/>
+        <w:rPr>
+          <w:sz w:val="32"/>
+          <w:szCs w:val="28"/>
+        </w:rPr>
+      </w:pPr>
+    </w:p>
+    <w:p>
+      <w:pPr>
+        <w:jc w:val="both"/>
+        <w:rPr>
+          <w:sz w:val="32"/>
+          <w:szCs w:val="28"/>
+        </w:rPr>
+      </w:pPr>
       <w:bookmarkStart w:id="0" w:name="_GoBack"/>
       <w:bookmarkEnd w:id="0"/>
     </w:p>
@@ -501,6 +585,62 @@
           <w:szCs w:val="28"/>
         </w:rPr>
       </w:pPr>
+      <w:r>
+        <w:rPr>
+          <w:noProof/>
+          <w:lang w:eastAsia="pt-BR"/>
+        </w:rPr>
+        <w:drawing>
+          <wp:inline distT="0" distB="0" distL="0" distR="0" wp14:anchorId="1871DE3A" wp14:editId="63670EE4">
+            <wp:extent cx="5275724" cy="4105275"/>
+            <wp:effectExtent l="0" t="0" r="1270" b="0"/>
+            <wp:docPr id="5" name="Imagem 5"/>
+            <wp:cNvGraphicFramePr>
+              <a:graphicFrameLocks xmlns:a="http://schemas.openxmlformats.org/drawingml/2006/main" noChangeAspect="1"/>
+            </wp:cNvGraphicFramePr>
+            <a:graphic xmlns:a="http://schemas.openxmlformats.org/drawingml/2006/main">
+              <a:graphicData uri="http://schemas.openxmlformats.org/drawingml/2006/picture">
+                <pic:pic xmlns:pic="http://schemas.openxmlformats.org/drawingml/2006/picture">
+                  <pic:nvPicPr>
+                    <pic:cNvPr id="0" name=""/>
+                    <pic:cNvPicPr/>
+                  </pic:nvPicPr>
+                  <pic:blipFill rotWithShape="1">
+                    <a:blip r:embed="rId9"/>
+                    <a:srcRect l="529" t="8781" r="34215" b="941"/>
+                    <a:stretch/>
+                  </pic:blipFill>
+                  <pic:spPr bwMode="auto">
+                    <a:xfrm>
+                      <a:off x="0" y="0"/>
+                      <a:ext cx="5275724" cy="4105275"/>
+                    </a:xfrm>
+                    <a:prstGeom prst="rect">
+                      <a:avLst/>
+                    </a:prstGeom>
+                    <a:ln>
+                      <a:noFill/>
+                    </a:ln>
+                    <a:extLst>
+                      <a:ext uri="{53640926-AAD7-44D8-BBD7-CCE9431645EC}">
+                        <a14:shadowObscured xmlns:a14="http://schemas.microsoft.com/office/drawing/2010/main"/>
+                      </a:ext>
+                    </a:extLst>
+                  </pic:spPr>
+                </pic:pic>
+              </a:graphicData>
+            </a:graphic>
+          </wp:inline>
+        </w:drawing>
+      </w:r>
+    </w:p>
+    <w:p>
+      <w:pPr>
+        <w:rPr>
+          <w:sz w:val="32"/>
+          <w:szCs w:val="28"/>
+        </w:rPr>
+      </w:pPr>
     </w:p>
     <w:p>
       <w:pPr>
@@ -532,9 +672,9 @@
     </w:p>
     <w:p/>
     <w:sectPr>
-      <w:headerReference w:type="default" r:id="rId9"/>
+      <w:headerReference w:type="default" r:id="rId10"/>
       <w:pgSz w:w="11906" w:h="16838"/>
-      <w:pgMar w:top="1417" w:right="1701" w:bottom="1417" w:left="1701" w:header="708" w:footer="708" w:gutter="0"/>
+      <w:pgMar w:top="1843" w:right="1701" w:bottom="851" w:left="1701" w:header="708" w:footer="708" w:gutter="0"/>
       <w:cols w:space="708"/>
       <w:docGrid w:linePitch="360"/>
     </w:sectPr>
@@ -609,7 +749,7 @@
         <w:szCs w:val="22"/>
       </w:rPr>
       <w:drawing>
-        <wp:inline distT="0" distB="0" distL="0" distR="0" wp14:anchorId="40C73B6D" wp14:editId="363FA448">
+        <wp:inline distT="0" distB="0" distL="0" distR="0" wp14:anchorId="71667F27" wp14:editId="0428F7A1">
           <wp:extent cx="533400" cy="561975"/>
           <wp:effectExtent l="0" t="0" r="0" b="9525"/>
           <wp:docPr id="4" name="Imagem 4" descr="https://lh5.googleusercontent.com/jXan5jGh8Gsjfrhvdxeu6-X5IWycGYgEz_fD88rmuuzZDoNvLL-WSDkPbnJz8BA-EV0gjStXUEL7aTmg4HRrvb2UD8qInTeZfv4vEYYgeEtPssSgEA4cQCeCj2Eu-Ejv2djumwkd"/>
@@ -741,7 +881,7 @@
         <w:szCs w:val="22"/>
       </w:rPr>
       <w:drawing>
-        <wp:inline distT="0" distB="0" distL="0" distR="0" wp14:anchorId="428E3646" wp14:editId="64C4E648">
+        <wp:inline distT="0" distB="0" distL="0" distR="0" wp14:anchorId="32B083BA" wp14:editId="38BA3ECD">
           <wp:extent cx="495300" cy="523875"/>
           <wp:effectExtent l="0" t="0" r="0" b="9525"/>
           <wp:docPr id="3" name="Imagem 3" descr="https://lh3.googleusercontent.com/MZFdQBxIMWJ7uQ0K1gTEJKxaQUxLPHjjktGzcpComgAZGma5JFx-8DMLviTA47QB9qcxW3MbWrs_wHtHQzBb3CZ7BNUvw-HYad8t_vxmi0qmFFQKi3XqXFe8o9upQmXdrxmdtqZL"/>

</xml_diff>